<commit_message>
added git checkout to list
</commit_message>
<xml_diff>
--- a/Simple Github managing Guidelines.docx
+++ b/Simple Github managing Guidelines.docx
@@ -52,7 +52,10 @@
         <w:contextualSpacing/>
       </w:pPr>
       <w:r>
-        <w:t xml:space="preserve">1-Create a repository on </w:t>
+        <w:t xml:space="preserve">1 </w:t>
+      </w:r>
+      <w:r>
+        <w:t xml:space="preserve">Create a repository on </w:t>
       </w:r>
       <w:proofErr w:type="spellStart"/>
       <w:r>
@@ -65,7 +68,13 @@
         <w:contextualSpacing/>
       </w:pPr>
       <w:r>
-        <w:t>1.1 – Go to “Clone or download” tab and copy URL</w:t>
+        <w:t>1.1</w:t>
+      </w:r>
+      <w:r>
+        <w:t xml:space="preserve"> </w:t>
+      </w:r>
+      <w:r>
+        <w:t>Go to “Clone or download” tab and copy URL</w:t>
       </w:r>
     </w:p>
     <w:p>
@@ -161,28 +170,115 @@
       </w:r>
       <w:proofErr w:type="spellEnd"/>
       <w:r>
-        <w:t xml:space="preserve"> </w:t>
-      </w:r>
-      <w:proofErr w:type="gramStart"/>
-      <w:r>
-        <w:t>add .</w:t>
-      </w:r>
-      <w:proofErr w:type="gramEnd"/>
-    </w:p>
-    <w:p>
-      <w:pPr>
-        <w:contextualSpacing/>
-      </w:pPr>
-    </w:p>
-    <w:p>
-      <w:pPr>
-        <w:contextualSpacing/>
-      </w:pPr>
-      <w:r>
-        <w:t>Staging changes</w:t>
+        <w:t xml:space="preserve"> checkout docRevisions</w:t>
       </w:r>
       <w:bookmarkStart w:id="0" w:name="_GoBack"/>
       <w:bookmarkEnd w:id="0"/>
+    </w:p>
+    <w:p>
+      <w:pPr>
+        <w:contextualSpacing/>
+      </w:pPr>
+    </w:p>
+    <w:p>
+      <w:pPr>
+        <w:contextualSpacing/>
+      </w:pPr>
+      <w:r>
+        <w:t>Branch is now ready for editing.  Once you are ready to save changes, including new files, you can stage them individually – staging are LOCAL snapshots.</w:t>
+      </w:r>
+    </w:p>
+    <w:p>
+      <w:pPr>
+        <w:contextualSpacing/>
+      </w:pPr>
+    </w:p>
+    <w:p>
+      <w:pPr>
+        <w:contextualSpacing/>
+      </w:pPr>
+      <w:r>
+        <w:t>3</w:t>
+      </w:r>
+      <w:r>
+        <w:t xml:space="preserve"> type </w:t>
+      </w:r>
+      <w:proofErr w:type="spellStart"/>
+      <w:r>
+        <w:t>git</w:t>
+      </w:r>
+      <w:proofErr w:type="spellEnd"/>
+      <w:r>
+        <w:t xml:space="preserve"> </w:t>
+      </w:r>
+      <w:proofErr w:type="gramStart"/>
+      <w:r>
+        <w:t>add .</w:t>
+      </w:r>
+      <w:proofErr w:type="gramEnd"/>
+    </w:p>
+    <w:p>
+      <w:pPr>
+        <w:contextualSpacing/>
+      </w:pPr>
+      <w:r>
+        <w:t xml:space="preserve">3.1 type </w:t>
+      </w:r>
+      <w:proofErr w:type="spellStart"/>
+      <w:r>
+        <w:t>git</w:t>
+      </w:r>
+      <w:proofErr w:type="spellEnd"/>
+      <w:r>
+        <w:t xml:space="preserve"> commit -m [description]</w:t>
+      </w:r>
+    </w:p>
+    <w:p>
+      <w:pPr>
+        <w:contextualSpacing/>
+      </w:pPr>
+    </w:p>
+    <w:p>
+      <w:pPr>
+        <w:contextualSpacing/>
+      </w:pPr>
+      <w:r>
+        <w:t>To push to repository</w:t>
+      </w:r>
+    </w:p>
+    <w:p>
+      <w:pPr>
+        <w:contextualSpacing/>
+      </w:pPr>
+    </w:p>
+    <w:p>
+      <w:pPr>
+        <w:contextualSpacing/>
+      </w:pPr>
+      <w:r>
+        <w:t>4</w:t>
+      </w:r>
+      <w:r>
+        <w:t xml:space="preserve"> type </w:t>
+      </w:r>
+      <w:proofErr w:type="spellStart"/>
+      <w:r>
+        <w:t>git</w:t>
+      </w:r>
+      <w:proofErr w:type="spellEnd"/>
+      <w:r>
+        <w:t xml:space="preserve"> push</w:t>
+      </w:r>
+    </w:p>
+    <w:p>
+      <w:pPr>
+        <w:contextualSpacing/>
+      </w:pPr>
+    </w:p>
+    <w:p>
+      <w:pPr>
+        <w:contextualSpacing/>
+      </w:pPr>
     </w:p>
     <w:p>
       <w:pPr>

</xml_diff>